<commit_message>
læst korrektur 1 gang
</commit_message>
<xml_diff>
--- a/Rapport/Specifikation og analyse (Læs korrektur).docx
+++ b/Rapport/Specifikation og analyse (Læs korrektur).docx
@@ -1,10 +1,10 @@
 
 <file path=word/document.xml><?xml version="1.0" encoding="utf-8"?>
-<w:document xmlns:wpc="http://schemas.microsoft.com/office/word/2010/wordprocessingCanvas" xmlns:mc="http://schemas.openxmlformats.org/markup-compatibility/2006" xmlns:o="urn:schemas-microsoft-com:office:office" xmlns:r="http://schemas.openxmlformats.org/officeDocument/2006/relationships" xmlns:m="http://schemas.openxmlformats.org/officeDocument/2006/math" xmlns:v="urn:schemas-microsoft-com:vml" xmlns:wp14="http://schemas.microsoft.com/office/word/2010/wordprocessingDrawing" xmlns:wp="http://schemas.openxmlformats.org/drawingml/2006/wordprocessingDrawing" xmlns:w10="urn:schemas-microsoft-com:office:word" xmlns:w="http://schemas.openxmlformats.org/wordprocessingml/2006/main" xmlns:w14="http://schemas.microsoft.com/office/word/2010/wordml" xmlns:w15="http://schemas.microsoft.com/office/word/2012/wordml" xmlns:wpg="http://schemas.microsoft.com/office/word/2010/wordprocessingGroup" xmlns:wpi="http://schemas.microsoft.com/office/word/2010/wordprocessingInk" xmlns:wne="http://schemas.microsoft.com/office/word/2006/wordml" xmlns:wps="http://schemas.microsoft.com/office/word/2010/wordprocessingShape" mc:Ignorable="w14 w15 wp14">
+<w:document xmlns:wpc="http://schemas.microsoft.com/office/word/2010/wordprocessingCanvas" xmlns:cx="http://schemas.microsoft.com/office/drawing/2014/chartex" xmlns:cx1="http://schemas.microsoft.com/office/drawing/2015/9/8/chartex" xmlns:mc="http://schemas.openxmlformats.org/markup-compatibility/2006" xmlns:o="urn:schemas-microsoft-com:office:office" xmlns:r="http://schemas.openxmlformats.org/officeDocument/2006/relationships" xmlns:m="http://schemas.openxmlformats.org/officeDocument/2006/math" xmlns:v="urn:schemas-microsoft-com:vml" xmlns:wp14="http://schemas.microsoft.com/office/word/2010/wordprocessingDrawing" xmlns:wp="http://schemas.openxmlformats.org/drawingml/2006/wordprocessingDrawing" xmlns:w10="urn:schemas-microsoft-com:office:word" xmlns:w="http://schemas.openxmlformats.org/wordprocessingml/2006/main" xmlns:w14="http://schemas.microsoft.com/office/word/2010/wordml" xmlns:w15="http://schemas.microsoft.com/office/word/2012/wordml" xmlns:w16se="http://schemas.microsoft.com/office/word/2015/wordml/symex" xmlns:wpg="http://schemas.microsoft.com/office/word/2010/wordprocessingGroup" xmlns:wpi="http://schemas.microsoft.com/office/word/2010/wordprocessingInk" xmlns:wne="http://schemas.microsoft.com/office/word/2006/wordml" xmlns:wps="http://schemas.microsoft.com/office/word/2010/wordprocessingShape" mc:Ignorable="w14 w15 w16se wp14">
   <w:body>
     <w:p>
       <w:pPr>
-        <w:pStyle w:val="Heading1"/>
+        <w:pStyle w:val="Overskrift1"/>
         <w:rPr>
           <w:lang w:val="da-DK"/>
         </w:rPr>
@@ -185,12 +185,20 @@
         </w:rPr>
         <w:t>lave</w:t>
       </w:r>
-      <w:r>
-        <w:rPr>
-          <w:rStyle w:val="FootnoteReference"/>
+      <w:commentRangeStart w:id="0"/>
+      <w:r>
+        <w:rPr>
+          <w:rStyle w:val="Fodnotehenvisning"/>
           <w:lang w:val="da-DK"/>
         </w:rPr>
         <w:footnoteReference w:id="1"/>
+      </w:r>
+      <w:commentRangeEnd w:id="0"/>
+      <w:r>
+        <w:rPr>
+          <w:rStyle w:val="Kommentarhenvisning"/>
+        </w:rPr>
+        <w:commentReference w:id="0"/>
       </w:r>
       <w:r>
         <w:rPr>
@@ -246,19 +254,7 @@
         <w:rPr>
           <w:lang w:val="da-DK"/>
         </w:rPr>
-        <w:t xml:space="preserve">Gruppens retning blev fastlagt og fundamentet for projektet var lagt. Use cases og resten af krav- samt accepttestspecifikationen </w:t>
-      </w:r>
-      <w:r>
-        <w:rPr>
-          <w:lang w:val="da-DK"/>
-        </w:rPr>
-        <w:t>blev beskrevet</w:t>
-      </w:r>
-      <w:r>
-        <w:rPr>
-          <w:lang w:val="da-DK"/>
-        </w:rPr>
-        <w:t xml:space="preserve"> og dette bragte gruppen videre til Arkitekturfasen.</w:t>
+        <w:t>Gruppens retning blev fastlagt og fundamentet for projektet var lagt. Use cases og resten af krav- samt accepttestspecifikationen blev beskrevet og dette bragte gruppen videre til Arkitekturfasen.</w:t>
       </w:r>
     </w:p>
     <w:p>
@@ -277,19 +273,45 @@
         <w:rPr>
           <w:lang w:val="da-DK"/>
         </w:rPr>
+        <w:t>”</w:t>
+      </w:r>
+      <w:r>
+        <w:rPr>
+          <w:lang w:val="da-DK"/>
+        </w:rPr>
         <w:t>Systemarkitekturfasen</w:t>
       </w:r>
       <w:r>
         <w:rPr>
           <w:lang w:val="da-DK"/>
         </w:rPr>
+        <w:t>”</w:t>
+      </w:r>
+      <w:r>
+        <w:rPr>
+          <w:lang w:val="da-DK"/>
+        </w:rPr>
         <w:t xml:space="preserve"> blev indledt. Beslutningen blev truffet for at fordele arbejdsbyrden ligeligt og samtidig</w:t>
       </w:r>
       <w:r>
         <w:rPr>
           <w:lang w:val="da-DK"/>
         </w:rPr>
-        <w:t xml:space="preserve"> for at skabe en generel sammenhæng omkring de emner de enkelte grupper skulle arbejde med.</w:t>
+        <w:t xml:space="preserve"> for at skabe en generel sammenhæng omkring de emner</w:t>
+      </w:r>
+      <w:r>
+        <w:rPr>
+          <w:lang w:val="da-DK"/>
+        </w:rPr>
+        <w:t>,</w:t>
+      </w:r>
+      <w:bookmarkStart w:id="1" w:name="_GoBack"/>
+      <w:bookmarkEnd w:id="1"/>
+      <w:r>
+        <w:rPr>
+          <w:lang w:val="da-DK"/>
+        </w:rPr>
+        <w:t xml:space="preserve"> de enkelte grupper skulle arbejde med.</w:t>
       </w:r>
     </w:p>
     <w:p>
@@ -346,8 +368,6 @@
         </w:rPr>
         <w:t xml:space="preserve"> brugerflade. Resten af grupperne havde mangel på struktur. Hele gruppens manglende struktur var stærkt medvirkende til at integrationstesten aldrig blev foretaget. Accepttesten blev foretaget selvom prototypen ikke var færdigudviklet.</w:t>
       </w:r>
-      <w:bookmarkStart w:id="0" w:name="_GoBack"/>
-      <w:bookmarkEnd w:id="0"/>
     </w:p>
     <w:sectPr>
       <w:pgSz w:w="11906" w:h="16838"/>
@@ -359,8 +379,48 @@
 </w:document>
 </file>
 
+<file path=word/comments.xml><?xml version="1.0" encoding="utf-8"?>
+<w:comments xmlns:wpc="http://schemas.microsoft.com/office/word/2010/wordprocessingCanvas" xmlns:cx="http://schemas.microsoft.com/office/drawing/2014/chartex" xmlns:cx1="http://schemas.microsoft.com/office/drawing/2015/9/8/chartex" xmlns:mc="http://schemas.openxmlformats.org/markup-compatibility/2006" xmlns:o="urn:schemas-microsoft-com:office:office" xmlns:r="http://schemas.openxmlformats.org/officeDocument/2006/relationships" xmlns:m="http://schemas.openxmlformats.org/officeDocument/2006/math" xmlns:v="urn:schemas-microsoft-com:vml" xmlns:wp14="http://schemas.microsoft.com/office/word/2010/wordprocessingDrawing" xmlns:wp="http://schemas.openxmlformats.org/drawingml/2006/wordprocessingDrawing" xmlns:w10="urn:schemas-microsoft-com:office:word" xmlns:w="http://schemas.openxmlformats.org/wordprocessingml/2006/main" xmlns:w14="http://schemas.microsoft.com/office/word/2010/wordml" xmlns:w15="http://schemas.microsoft.com/office/word/2012/wordml" xmlns:w16se="http://schemas.microsoft.com/office/word/2015/wordml/symex" xmlns:wpg="http://schemas.microsoft.com/office/word/2010/wordprocessingGroup" xmlns:wpi="http://schemas.microsoft.com/office/word/2010/wordprocessingInk" xmlns:wne="http://schemas.microsoft.com/office/word/2006/wordml" xmlns:wps="http://schemas.microsoft.com/office/word/2010/wordprocessingShape" mc:Ignorable="w14 w15 w16se wp14">
+  <w:comment w:id="0" w:author="Dennis Poulsen" w:date="2016-06-10T10:24:00Z" w:initials="DP">
+    <w:p>
+      <w:pPr>
+        <w:pStyle w:val="Kommentartekst"/>
+      </w:pPr>
+      <w:r>
+        <w:rPr>
+          <w:rStyle w:val="Kommentarhenvisning"/>
+        </w:rPr>
+        <w:annotationRef/>
+      </w:r>
+      <w:proofErr w:type="spellStart"/>
+      <w:r>
+        <w:t>Indsæt</w:t>
+      </w:r>
+      <w:proofErr w:type="spellEnd"/>
+      <w:r>
+        <w:t xml:space="preserve"> web-</w:t>
+      </w:r>
+      <w:proofErr w:type="spellStart"/>
+      <w:r>
+        <w:t>adresse</w:t>
+      </w:r>
+      <w:proofErr w:type="spellEnd"/>
+      <w:r>
+        <w:t>. Wiki???</w:t>
+      </w:r>
+    </w:p>
+  </w:comment>
+</w:comments>
+</file>
+
+<file path=word/commentsExtended.xml><?xml version="1.0" encoding="utf-8"?>
+<w15:commentsEx xmlns:wpc="http://schemas.microsoft.com/office/word/2010/wordprocessingCanvas" xmlns:cx="http://schemas.microsoft.com/office/drawing/2014/chartex" xmlns:cx1="http://schemas.microsoft.com/office/drawing/2015/9/8/chartex" xmlns:mc="http://schemas.openxmlformats.org/markup-compatibility/2006" xmlns:o="urn:schemas-microsoft-com:office:office" xmlns:r="http://schemas.openxmlformats.org/officeDocument/2006/relationships" xmlns:m="http://schemas.openxmlformats.org/officeDocument/2006/math" xmlns:v="urn:schemas-microsoft-com:vml" xmlns:wp14="http://schemas.microsoft.com/office/word/2010/wordprocessingDrawing" xmlns:wp="http://schemas.openxmlformats.org/drawingml/2006/wordprocessingDrawing" xmlns:w10="urn:schemas-microsoft-com:office:word" xmlns:w="http://schemas.openxmlformats.org/wordprocessingml/2006/main" xmlns:w14="http://schemas.microsoft.com/office/word/2010/wordml" xmlns:w15="http://schemas.microsoft.com/office/word/2012/wordml" xmlns:w16se="http://schemas.microsoft.com/office/word/2015/wordml/symex" xmlns:wpg="http://schemas.microsoft.com/office/word/2010/wordprocessingGroup" xmlns:wpi="http://schemas.microsoft.com/office/word/2010/wordprocessingInk" xmlns:wne="http://schemas.microsoft.com/office/word/2006/wordml" xmlns:wps="http://schemas.microsoft.com/office/word/2010/wordprocessingShape" mc:Ignorable="w14 w15 w16se wp14">
+  <w15:commentEx w15:paraId="03D79168" w15:done="0"/>
+</w15:commentsEx>
+</file>
+
 <file path=word/endnotes.xml><?xml version="1.0" encoding="utf-8"?>
-<w:endnotes xmlns:wpc="http://schemas.microsoft.com/office/word/2010/wordprocessingCanvas" xmlns:mc="http://schemas.openxmlformats.org/markup-compatibility/2006" xmlns:o="urn:schemas-microsoft-com:office:office" xmlns:r="http://schemas.openxmlformats.org/officeDocument/2006/relationships" xmlns:m="http://schemas.openxmlformats.org/officeDocument/2006/math" xmlns:v="urn:schemas-microsoft-com:vml" xmlns:wp14="http://schemas.microsoft.com/office/word/2010/wordprocessingDrawing" xmlns:wp="http://schemas.openxmlformats.org/drawingml/2006/wordprocessingDrawing" xmlns:w10="urn:schemas-microsoft-com:office:word" xmlns:w="http://schemas.openxmlformats.org/wordprocessingml/2006/main" xmlns:w14="http://schemas.microsoft.com/office/word/2010/wordml" xmlns:w15="http://schemas.microsoft.com/office/word/2012/wordml" xmlns:wpg="http://schemas.microsoft.com/office/word/2010/wordprocessingGroup" xmlns:wpi="http://schemas.microsoft.com/office/word/2010/wordprocessingInk" xmlns:wne="http://schemas.microsoft.com/office/word/2006/wordml" xmlns:wps="http://schemas.microsoft.com/office/word/2010/wordprocessingShape" mc:Ignorable="w14 w15 wp14">
+<w:endnotes xmlns:wpc="http://schemas.microsoft.com/office/word/2010/wordprocessingCanvas" xmlns:cx="http://schemas.microsoft.com/office/drawing/2014/chartex" xmlns:cx1="http://schemas.microsoft.com/office/drawing/2015/9/8/chartex" xmlns:mc="http://schemas.openxmlformats.org/markup-compatibility/2006" xmlns:o="urn:schemas-microsoft-com:office:office" xmlns:r="http://schemas.openxmlformats.org/officeDocument/2006/relationships" xmlns:m="http://schemas.openxmlformats.org/officeDocument/2006/math" xmlns:v="urn:schemas-microsoft-com:vml" xmlns:wp14="http://schemas.microsoft.com/office/word/2010/wordprocessingDrawing" xmlns:wp="http://schemas.openxmlformats.org/drawingml/2006/wordprocessingDrawing" xmlns:w10="urn:schemas-microsoft-com:office:word" xmlns:w="http://schemas.openxmlformats.org/wordprocessingml/2006/main" xmlns:w14="http://schemas.microsoft.com/office/word/2010/wordml" xmlns:w15="http://schemas.microsoft.com/office/word/2012/wordml" xmlns:w16se="http://schemas.microsoft.com/office/word/2015/wordml/symex" xmlns:wpg="http://schemas.microsoft.com/office/word/2010/wordprocessingGroup" xmlns:wpi="http://schemas.microsoft.com/office/word/2010/wordprocessingInk" xmlns:wne="http://schemas.microsoft.com/office/word/2006/wordml" xmlns:wps="http://schemas.microsoft.com/office/word/2010/wordprocessingShape" mc:Ignorable="w14 w15 w16se wp14">
   <w:endnote w:type="separator" w:id="-1">
     <w:p>
       <w:pPr>
@@ -385,7 +445,7 @@
 </file>
 
 <file path=word/footnotes.xml><?xml version="1.0" encoding="utf-8"?>
-<w:footnotes xmlns:wpc="http://schemas.microsoft.com/office/word/2010/wordprocessingCanvas" xmlns:mc="http://schemas.openxmlformats.org/markup-compatibility/2006" xmlns:o="urn:schemas-microsoft-com:office:office" xmlns:r="http://schemas.openxmlformats.org/officeDocument/2006/relationships" xmlns:m="http://schemas.openxmlformats.org/officeDocument/2006/math" xmlns:v="urn:schemas-microsoft-com:vml" xmlns:wp14="http://schemas.microsoft.com/office/word/2010/wordprocessingDrawing" xmlns:wp="http://schemas.openxmlformats.org/drawingml/2006/wordprocessingDrawing" xmlns:w10="urn:schemas-microsoft-com:office:word" xmlns:w="http://schemas.openxmlformats.org/wordprocessingml/2006/main" xmlns:w14="http://schemas.microsoft.com/office/word/2010/wordml" xmlns:w15="http://schemas.microsoft.com/office/word/2012/wordml" xmlns:wpg="http://schemas.microsoft.com/office/word/2010/wordprocessingGroup" xmlns:wpi="http://schemas.microsoft.com/office/word/2010/wordprocessingInk" xmlns:wne="http://schemas.microsoft.com/office/word/2006/wordml" xmlns:wps="http://schemas.microsoft.com/office/word/2010/wordprocessingShape" mc:Ignorable="w14 w15 wp14">
+<w:footnotes xmlns:wpc="http://schemas.microsoft.com/office/word/2010/wordprocessingCanvas" xmlns:cx="http://schemas.microsoft.com/office/drawing/2014/chartex" xmlns:cx1="http://schemas.microsoft.com/office/drawing/2015/9/8/chartex" xmlns:mc="http://schemas.openxmlformats.org/markup-compatibility/2006" xmlns:o="urn:schemas-microsoft-com:office:office" xmlns:r="http://schemas.openxmlformats.org/officeDocument/2006/relationships" xmlns:m="http://schemas.openxmlformats.org/officeDocument/2006/math" xmlns:v="urn:schemas-microsoft-com:vml" xmlns:wp14="http://schemas.microsoft.com/office/word/2010/wordprocessingDrawing" xmlns:wp="http://schemas.openxmlformats.org/drawingml/2006/wordprocessingDrawing" xmlns:w10="urn:schemas-microsoft-com:office:word" xmlns:w="http://schemas.openxmlformats.org/wordprocessingml/2006/main" xmlns:w14="http://schemas.microsoft.com/office/word/2010/wordml" xmlns:w15="http://schemas.microsoft.com/office/word/2012/wordml" xmlns:w16se="http://schemas.microsoft.com/office/word/2015/wordml/symex" xmlns:wpg="http://schemas.microsoft.com/office/word/2010/wordprocessingGroup" xmlns:wpi="http://schemas.microsoft.com/office/word/2010/wordprocessingInk" xmlns:wne="http://schemas.microsoft.com/office/word/2006/wordml" xmlns:wps="http://schemas.microsoft.com/office/word/2010/wordprocessingShape" mc:Ignorable="w14 w15 w16se wp14">
   <w:footnote w:type="separator" w:id="-1">
     <w:p>
       <w:pPr>
@@ -409,11 +469,11 @@
   <w:footnote w:id="1">
     <w:p>
       <w:pPr>
-        <w:pStyle w:val="FootnoteText"/>
+        <w:pStyle w:val="Fodnotetekst"/>
       </w:pPr>
       <w:r>
         <w:rPr>
-          <w:rStyle w:val="FootnoteReference"/>
+          <w:rStyle w:val="Fodnotehenvisning"/>
         </w:rPr>
         <w:footnoteRef/>
       </w:r>
@@ -425,6 +485,7 @@
           <w:id w:val="-284820518"/>
           <w:citation/>
         </w:sdtPr>
+        <w:sdtEndPr/>
         <w:sdtContent>
           <w:r>
             <w:fldChar w:fldCharType="begin"/>
@@ -451,8 +512,16 @@
 </w:footnotes>
 </file>
 
+<file path=word/people.xml><?xml version="1.0" encoding="utf-8"?>
+<w15:people xmlns:wpc="http://schemas.microsoft.com/office/word/2010/wordprocessingCanvas" xmlns:cx="http://schemas.microsoft.com/office/drawing/2014/chartex" xmlns:cx1="http://schemas.microsoft.com/office/drawing/2015/9/8/chartex" xmlns:mc="http://schemas.openxmlformats.org/markup-compatibility/2006" xmlns:o="urn:schemas-microsoft-com:office:office" xmlns:r="http://schemas.openxmlformats.org/officeDocument/2006/relationships" xmlns:m="http://schemas.openxmlformats.org/officeDocument/2006/math" xmlns:v="urn:schemas-microsoft-com:vml" xmlns:wp14="http://schemas.microsoft.com/office/word/2010/wordprocessingDrawing" xmlns:wp="http://schemas.openxmlformats.org/drawingml/2006/wordprocessingDrawing" xmlns:w10="urn:schemas-microsoft-com:office:word" xmlns:w="http://schemas.openxmlformats.org/wordprocessingml/2006/main" xmlns:w14="http://schemas.microsoft.com/office/word/2010/wordml" xmlns:w15="http://schemas.microsoft.com/office/word/2012/wordml" xmlns:w16se="http://schemas.microsoft.com/office/word/2015/wordml/symex" xmlns:wpg="http://schemas.microsoft.com/office/word/2010/wordprocessingGroup" xmlns:wpi="http://schemas.microsoft.com/office/word/2010/wordprocessingInk" xmlns:wne="http://schemas.microsoft.com/office/word/2006/wordml" xmlns:wps="http://schemas.microsoft.com/office/word/2010/wordprocessingShape" mc:Ignorable="w14 w15 w16se wp14">
+  <w15:person w15:author="Dennis Poulsen">
+    <w15:presenceInfo w15:providerId="Windows Live" w15:userId="d3b2522001ff7ccd"/>
+  </w15:person>
+</w15:people>
+</file>
+
 <file path=word/styles.xml><?xml version="1.0" encoding="utf-8"?>
-<w:styles xmlns:mc="http://schemas.openxmlformats.org/markup-compatibility/2006" xmlns:r="http://schemas.openxmlformats.org/officeDocument/2006/relationships" xmlns:w="http://schemas.openxmlformats.org/wordprocessingml/2006/main" xmlns:w14="http://schemas.microsoft.com/office/word/2010/wordml" xmlns:w15="http://schemas.microsoft.com/office/word/2012/wordml" mc:Ignorable="w14 w15">
+<w:styles xmlns:mc="http://schemas.openxmlformats.org/markup-compatibility/2006" xmlns:r="http://schemas.openxmlformats.org/officeDocument/2006/relationships" xmlns:w="http://schemas.openxmlformats.org/wordprocessingml/2006/main" xmlns:w14="http://schemas.microsoft.com/office/word/2010/wordml" xmlns:w15="http://schemas.microsoft.com/office/word/2012/wordml" xmlns:w16se="http://schemas.microsoft.com/office/word/2015/wordml/symex" mc:Ignorable="w14 w15 w16se">
   <w:docDefaults>
     <w:rPrDefault>
       <w:rPr>
@@ -845,11 +914,11 @@
     <w:name w:val="Normal"/>
     <w:qFormat/>
   </w:style>
-  <w:style w:type="paragraph" w:styleId="Heading1">
+  <w:style w:type="paragraph" w:styleId="Overskrift1">
     <w:name w:val="heading 1"/>
     <w:basedOn w:val="Normal"/>
     <w:next w:val="Normal"/>
-    <w:link w:val="Heading1Char"/>
+    <w:link w:val="Overskrift1Tegn"/>
     <w:uiPriority w:val="9"/>
     <w:qFormat/>
     <w:rsid w:val="00BB1F63"/>
@@ -866,13 +935,13 @@
       <w:szCs w:val="32"/>
     </w:rPr>
   </w:style>
-  <w:style w:type="character" w:default="1" w:styleId="DefaultParagraphFont">
+  <w:style w:type="character" w:default="1" w:styleId="Standardskrifttypeiafsnit">
     <w:name w:val="Default Paragraph Font"/>
     <w:uiPriority w:val="1"/>
     <w:semiHidden/>
     <w:unhideWhenUsed/>
   </w:style>
-  <w:style w:type="table" w:default="1" w:styleId="TableNormal">
+  <w:style w:type="table" w:default="1" w:styleId="Tabel-Normal">
     <w:name w:val="Normal Table"/>
     <w:uiPriority w:val="99"/>
     <w:semiHidden/>
@@ -887,16 +956,16 @@
       </w:tblCellMar>
     </w:tblPr>
   </w:style>
-  <w:style w:type="numbering" w:default="1" w:styleId="NoList">
+  <w:style w:type="numbering" w:default="1" w:styleId="Ingenoversigt">
     <w:name w:val="No List"/>
     <w:uiPriority w:val="99"/>
     <w:semiHidden/>
     <w:unhideWhenUsed/>
   </w:style>
-  <w:style w:type="character" w:customStyle="1" w:styleId="Heading1Char">
-    <w:name w:val="Heading 1 Char"/>
-    <w:basedOn w:val="DefaultParagraphFont"/>
-    <w:link w:val="Heading1"/>
+  <w:style w:type="character" w:customStyle="1" w:styleId="Overskrift1Tegn">
+    <w:name w:val="Overskrift 1 Tegn"/>
+    <w:basedOn w:val="Standardskrifttypeiafsnit"/>
+    <w:link w:val="Overskrift1"/>
     <w:uiPriority w:val="9"/>
     <w:rsid w:val="00BB1F63"/>
     <w:rPr>
@@ -906,7 +975,7 @@
       <w:szCs w:val="32"/>
     </w:rPr>
   </w:style>
-  <w:style w:type="paragraph" w:styleId="Caption">
+  <w:style w:type="paragraph" w:styleId="Billedtekst">
     <w:name w:val="caption"/>
     <w:basedOn w:val="Normal"/>
     <w:next w:val="Normal"/>
@@ -926,10 +995,10 @@
       <w:szCs w:val="18"/>
     </w:rPr>
   </w:style>
-  <w:style w:type="paragraph" w:styleId="FootnoteText">
+  <w:style w:type="paragraph" w:styleId="Fodnotetekst">
     <w:name w:val="footnote text"/>
     <w:basedOn w:val="Normal"/>
-    <w:link w:val="FootnoteTextChar"/>
+    <w:link w:val="FodnotetekstTegn"/>
     <w:uiPriority w:val="99"/>
     <w:semiHidden/>
     <w:unhideWhenUsed/>
@@ -942,10 +1011,10 @@
       <w:szCs w:val="20"/>
     </w:rPr>
   </w:style>
-  <w:style w:type="character" w:customStyle="1" w:styleId="FootnoteTextChar">
-    <w:name w:val="Footnote Text Char"/>
-    <w:basedOn w:val="DefaultParagraphFont"/>
-    <w:link w:val="FootnoteText"/>
+  <w:style w:type="character" w:customStyle="1" w:styleId="FodnotetekstTegn">
+    <w:name w:val="Fodnotetekst Tegn"/>
+    <w:basedOn w:val="Standardskrifttypeiafsnit"/>
+    <w:link w:val="Fodnotetekst"/>
     <w:uiPriority w:val="99"/>
     <w:semiHidden/>
     <w:rsid w:val="0020644D"/>
@@ -954,15 +1023,113 @@
       <w:szCs w:val="20"/>
     </w:rPr>
   </w:style>
-  <w:style w:type="character" w:styleId="FootnoteReference">
+  <w:style w:type="character" w:styleId="Fodnotehenvisning">
     <w:name w:val="footnote reference"/>
-    <w:basedOn w:val="DefaultParagraphFont"/>
+    <w:basedOn w:val="Standardskrifttypeiafsnit"/>
     <w:uiPriority w:val="99"/>
     <w:semiHidden/>
     <w:unhideWhenUsed/>
     <w:rsid w:val="0020644D"/>
     <w:rPr>
       <w:vertAlign w:val="superscript"/>
+    </w:rPr>
+  </w:style>
+  <w:style w:type="character" w:styleId="Kommentarhenvisning">
+    <w:name w:val="annotation reference"/>
+    <w:basedOn w:val="Standardskrifttypeiafsnit"/>
+    <w:uiPriority w:val="99"/>
+    <w:semiHidden/>
+    <w:unhideWhenUsed/>
+    <w:rsid w:val="00F65825"/>
+    <w:rPr>
+      <w:sz w:val="16"/>
+      <w:szCs w:val="16"/>
+    </w:rPr>
+  </w:style>
+  <w:style w:type="paragraph" w:styleId="Kommentartekst">
+    <w:name w:val="annotation text"/>
+    <w:basedOn w:val="Normal"/>
+    <w:link w:val="KommentartekstTegn"/>
+    <w:uiPriority w:val="99"/>
+    <w:semiHidden/>
+    <w:unhideWhenUsed/>
+    <w:rsid w:val="00F65825"/>
+    <w:pPr>
+      <w:spacing w:line="240" w:lineRule="auto"/>
+    </w:pPr>
+    <w:rPr>
+      <w:sz w:val="20"/>
+      <w:szCs w:val="20"/>
+    </w:rPr>
+  </w:style>
+  <w:style w:type="character" w:customStyle="1" w:styleId="KommentartekstTegn">
+    <w:name w:val="Kommentartekst Tegn"/>
+    <w:basedOn w:val="Standardskrifttypeiafsnit"/>
+    <w:link w:val="Kommentartekst"/>
+    <w:uiPriority w:val="99"/>
+    <w:semiHidden/>
+    <w:rsid w:val="00F65825"/>
+    <w:rPr>
+      <w:sz w:val="20"/>
+      <w:szCs w:val="20"/>
+    </w:rPr>
+  </w:style>
+  <w:style w:type="paragraph" w:styleId="Kommentaremne">
+    <w:name w:val="annotation subject"/>
+    <w:basedOn w:val="Kommentartekst"/>
+    <w:next w:val="Kommentartekst"/>
+    <w:link w:val="KommentaremneTegn"/>
+    <w:uiPriority w:val="99"/>
+    <w:semiHidden/>
+    <w:unhideWhenUsed/>
+    <w:rsid w:val="00F65825"/>
+    <w:rPr>
+      <w:b/>
+      <w:bCs/>
+    </w:rPr>
+  </w:style>
+  <w:style w:type="character" w:customStyle="1" w:styleId="KommentaremneTegn">
+    <w:name w:val="Kommentaremne Tegn"/>
+    <w:basedOn w:val="KommentartekstTegn"/>
+    <w:link w:val="Kommentaremne"/>
+    <w:uiPriority w:val="99"/>
+    <w:semiHidden/>
+    <w:rsid w:val="00F65825"/>
+    <w:rPr>
+      <w:b/>
+      <w:bCs/>
+      <w:sz w:val="20"/>
+      <w:szCs w:val="20"/>
+    </w:rPr>
+  </w:style>
+  <w:style w:type="paragraph" w:styleId="Markeringsbobletekst">
+    <w:name w:val="Balloon Text"/>
+    <w:basedOn w:val="Normal"/>
+    <w:link w:val="MarkeringsbobletekstTegn"/>
+    <w:uiPriority w:val="99"/>
+    <w:semiHidden/>
+    <w:unhideWhenUsed/>
+    <w:rsid w:val="00F65825"/>
+    <w:pPr>
+      <w:spacing w:after="0" w:line="240" w:lineRule="auto"/>
+    </w:pPr>
+    <w:rPr>
+      <w:rFonts w:ascii="Segoe UI" w:hAnsi="Segoe UI" w:cs="Segoe UI"/>
+      <w:sz w:val="18"/>
+      <w:szCs w:val="18"/>
+    </w:rPr>
+  </w:style>
+  <w:style w:type="character" w:customStyle="1" w:styleId="MarkeringsbobletekstTegn">
+    <w:name w:val="Markeringsbobletekst Tegn"/>
+    <w:basedOn w:val="Standardskrifttypeiafsnit"/>
+    <w:link w:val="Markeringsbobletekst"/>
+    <w:uiPriority w:val="99"/>
+    <w:semiHidden/>
+    <w:rsid w:val="00F65825"/>
+    <w:rPr>
+      <w:rFonts w:ascii="Segoe UI" w:hAnsi="Segoe UI" w:cs="Segoe UI"/>
+      <w:sz w:val="18"/>
+      <w:szCs w:val="18"/>
     </w:rPr>
   </w:style>
 </w:styles>
@@ -1257,7 +1424,7 @@
 </file>
 
 <file path=customXml/itemProps1.xml><?xml version="1.0" encoding="utf-8"?>
-<ds:datastoreItem xmlns:ds="http://schemas.openxmlformats.org/officeDocument/2006/customXml" ds:itemID="{EBDF0F88-C4EA-4F56-A9D0-64E083FA7DE7}">
+<ds:datastoreItem xmlns:ds="http://schemas.openxmlformats.org/officeDocument/2006/customXml" ds:itemID="{7A859E1F-7908-4ECF-B8C4-2F95A285FD24}">
   <ds:schemaRefs>
     <ds:schemaRef ds:uri="http://schemas.openxmlformats.org/officeDocument/2006/bibliography"/>
   </ds:schemaRefs>

</xml_diff>